<commit_message>
Improvements and new examples
Make Android work without Xalan (use stax instead)
Remove usage of thread locals in AlternativeProperty (use references instead)
Show how to get streaming behavior with iterator and how to stream XML.
Pass xml instruction via XML instead of tag metadata.
</commit_message>
<xml_diff>
--- a/Intermediate/HtmlToWord/template/template.docx
+++ b/Intermediate/HtmlToWord/template/template.docx
@@ -125,12 +125,8 @@
         </w:rPr>
         <w:t>[[Html2]:complex-html</w:t>
       </w:r>
-      <w:r>
-        <w:rPr>
-          <w:lang w:val="en-US"/>
-        </w:rPr>
-        <w:t>:remove-old-xml</w:t>
-      </w:r>
+      <w:bookmarkStart w:id="0" w:name="_GoBack"/>
+      <w:bookmarkEnd w:id="0"/>
       <w:r>
         <w:rPr>
           <w:lang w:val="en-US"/>
@@ -155,15 +151,7 @@
         <w:rPr>
           <w:lang w:val="en-US"/>
         </w:rPr>
-        <w:t>HTML can also be imported via file embedding, in which case specific type must be used</w:t>
-      </w:r>
-      <w:bookmarkStart w:id="0" w:name="_GoBack"/>
-      <w:bookmarkEnd w:id="0"/>
-      <w:r>
-        <w:rPr>
-          <w:lang w:val="en-US"/>
-        </w:rPr>
-        <w:t xml:space="preserve">: </w:t>
+        <w:t xml:space="preserve">HTML can also be imported via file embedding, in which case specific type must be used: </w:t>
       </w:r>
     </w:p>
     <w:p>
@@ -176,19 +164,7 @@
         <w:rPr>
           <w:lang w:val="en-US"/>
         </w:rPr>
-        <w:t>[[Html</w:t>
-      </w:r>
-      <w:r>
-        <w:rPr>
-          <w:lang w:val="en-US"/>
-        </w:rPr>
-        <w:t>3</w:t>
-      </w:r>
-      <w:r>
-        <w:rPr>
-          <w:lang w:val="en-US"/>
-        </w:rPr>
-        <w:t>]]</w:t>
+        <w:t>[[Html3]]</w:t>
       </w:r>
     </w:p>
     <w:p>
@@ -386,7 +362,7 @@
     <w:lsdException w:name="Table Web 2" w:semiHidden="1" w:unhideWhenUsed="1"/>
     <w:lsdException w:name="Table Web 3" w:semiHidden="1" w:unhideWhenUsed="1"/>
     <w:lsdException w:name="Balloon Text" w:semiHidden="1" w:unhideWhenUsed="1"/>
-    <w:lsdException w:name="Table Grid" w:semiHidden="1" w:uiPriority="59" w:unhideWhenUsed="1"/>
+    <w:lsdException w:name="Table Grid" w:uiPriority="59"/>
     <w:lsdException w:name="Table Theme" w:semiHidden="1" w:unhideWhenUsed="1"/>
     <w:lsdException w:name="Placeholder Text" w:semiHidden="1"/>
     <w:lsdException w:name="No Spacing" w:uiPriority="1" w:qFormat="1"/>

</xml_diff>